<commit_message>
More refined problem domain
Modified the problem domain and proposed solution
</commit_message>
<xml_diff>
--- a/Project proposal template.docx
+++ b/Project proposal template.docx
@@ -1152,7 +1152,23 @@
           <w:sz w:val="22"/>
           <w:szCs w:val="22"/>
         </w:rPr>
-        <w:t>The goal of this section (and document as a whole) is for you (and the reader) to think about what tasks/steps your system development will entail and whether or not the system will have utility.</w:t>
+        <w:t xml:space="preserve">The goal of this section (and document as a whole) is for you (and the reader) to think about what tasks/steps your system development will entail and </w:t>
+      </w:r>
+      <w:proofErr w:type="gramStart"/>
+      <w:r>
+        <w:rPr>
+          <w:sz w:val="22"/>
+          <w:szCs w:val="22"/>
+        </w:rPr>
+        <w:t>whether or not</w:t>
+      </w:r>
+      <w:proofErr w:type="gramEnd"/>
+      <w:r>
+        <w:rPr>
+          <w:sz w:val="22"/>
+          <w:szCs w:val="22"/>
+        </w:rPr>
+        <w:t xml:space="preserve"> the system will have utility.</w:t>
       </w:r>
       <w:r>
         <w:rPr>
@@ -1187,95 +1203,967 @@
     </w:p>
     <w:p>
       <w:pPr>
-        <w:rPr>
-          <w:b/>
-          <w:bCs/>
-        </w:rPr>
-      </w:pPr>
-      <w:r>
-        <w:rPr>
-          <w:b/>
-          <w:bCs/>
-        </w:rPr>
+        <w:pStyle w:val="Heading2"/>
+      </w:pPr>
+      <w:r>
         <w:lastRenderedPageBreak/>
         <w:t>Problem Domain</w:t>
       </w:r>
     </w:p>
     <w:p>
       <w:r>
-        <w:t>In the fast paced world of today, individuals often face the issues of meal planning and trying new types of food. The growth of the fast food industry led to the home cooked meals to be less popular due to meal planning difficulties.</w:t>
-      </w:r>
-      <w:r>
-        <w:t xml:space="preserve"> The current recipe apps that are available feature mostly the same systems such as basic filtering of recipes. There are very few methods that allow users to filter recipes using desired ingredients allowing for quicker meal preparation. Another reason to improve the meal planning stage is to assist families that have different dietary preferences and require strict </w:t>
-      </w:r>
-      <w:r>
-        <w:t>control of the foods consumed.</w:t>
-      </w:r>
-    </w:p>
-    <w:p>
-      <w:r>
-        <w:t>Adding to the other recipe apps, most of them feature measurements that require the use of a converter to change the quantities into a desired measurement style(metric or imperial)</w:t>
-      </w:r>
-      <w:r>
-        <w:t>. The instructions in a recipe that is long, tends to cause the individual to have to reread instructions to find their current place in the recipe.</w:t>
+        <w:t xml:space="preserve">In today's </w:t>
+      </w:r>
+      <w:r>
+        <w:t>fast-paced world</w:t>
+      </w:r>
+      <w:r>
+        <w:t xml:space="preserve">, meal planning and cooking can become a daunting task for many individuals. </w:t>
+      </w:r>
+      <w:r>
+        <w:t>Whether its b</w:t>
+      </w:r>
+      <w:r>
+        <w:t xml:space="preserve">alancing work, school, </w:t>
+      </w:r>
+      <w:r>
+        <w:t>or</w:t>
+      </w:r>
+      <w:r>
+        <w:t xml:space="preserve"> personal life</w:t>
+      </w:r>
+      <w:r>
+        <w:t>, this</w:t>
+      </w:r>
+      <w:r>
+        <w:t xml:space="preserve"> leaves little </w:t>
+      </w:r>
+      <w:r>
+        <w:t xml:space="preserve">to no </w:t>
+      </w:r>
+      <w:r>
+        <w:t>time for meal preparation</w:t>
+      </w:r>
+      <w:r>
+        <w:t>, let alone cooking</w:t>
+      </w:r>
+      <w:r>
+        <w:t>.</w:t>
+      </w:r>
+      <w:r>
+        <w:t xml:space="preserve"> However, when South Africans were asked about their attitudes towards food, only 16% picked “I do not enjoy cooking”</w:t>
+      </w:r>
+      <w:sdt>
+        <w:sdtPr>
+          <w:id w:val="417835743"/>
+          <w:citation/>
+        </w:sdtPr>
+        <w:sdtContent>
+          <w:r>
+            <w:fldChar w:fldCharType="begin"/>
+          </w:r>
+          <w:r>
+            <w:rPr>
+              <w:lang w:val="en-GB"/>
+            </w:rPr>
+            <w:instrText xml:space="preserve">CITATION Uma24 \l 2057 </w:instrText>
+          </w:r>
+          <w:r>
+            <w:fldChar w:fldCharType="separate"/>
+          </w:r>
+          <w:r>
+            <w:rPr>
+              <w:noProof/>
+              <w:lang w:val="en-GB"/>
+            </w:rPr>
+            <w:t xml:space="preserve"> (Bashir, 2024)</w:t>
+          </w:r>
+          <w:r>
+            <w:fldChar w:fldCharType="end"/>
+          </w:r>
+        </w:sdtContent>
+      </w:sdt>
+      <w:r>
+        <w:t>. This indicates that majority of people do enjoy cooking but are likely hindered by the lack of time and busyness of their daily routines.</w:t>
       </w:r>
     </w:p>
     <w:p/>
     <w:p>
       <w:r>
-        <w:t xml:space="preserve">To improve the meal planning experience users would want the feature </w:t>
-      </w:r>
-      <w:r>
-        <w:t>of filtering recipes based on ingredients at home.</w:t>
+        <w:t>A study in the UK found that people were wasting about 43 minutes a day, the equivalent of 37 hours a year deciding on what to eat, 57% of those 2000 adults asked, noted dinner as being the hardest to decide on. The top reasons for this challenge included a lack of inspiration as well as trouble finding the right recipes, while 30 % attributed it to not having the necessary ingredients to make their desired recipe.</w:t>
+      </w:r>
+      <w:sdt>
+        <w:sdtPr>
+          <w:id w:val="459847354"/>
+          <w:citation/>
+        </w:sdtPr>
+        <w:sdtContent>
+          <w:r>
+            <w:fldChar w:fldCharType="begin"/>
+          </w:r>
+          <w:r>
+            <w:rPr>
+              <w:lang w:val="en-GB"/>
+            </w:rPr>
+            <w:instrText xml:space="preserve"> CITATION Sar24 \l 2057 </w:instrText>
+          </w:r>
+          <w:r>
+            <w:fldChar w:fldCharType="separate"/>
+          </w:r>
+          <w:r>
+            <w:rPr>
+              <w:noProof/>
+              <w:lang w:val="en-GB"/>
+            </w:rPr>
+            <w:t xml:space="preserve"> (Lumley, 2024)</w:t>
+          </w:r>
+          <w:r>
+            <w:fldChar w:fldCharType="end"/>
+          </w:r>
+        </w:sdtContent>
+      </w:sdt>
+      <w:r>
+        <w:t>.</w:t>
       </w:r>
     </w:p>
     <w:p/>
     <w:p>
-      <w:pPr>
-        <w:rPr>
-          <w:b/>
-          <w:bCs/>
-        </w:rPr>
-      </w:pPr>
-      <w:r>
-        <w:rPr>
-          <w:b/>
-          <w:bCs/>
-        </w:rPr>
+      <w:r>
+        <w:t xml:space="preserve">Despite the vast amounts of data available online, one would think finding the perfect easy to make meal and following recipes would be a no brainer, however for many, instead of this process </w:t>
+      </w:r>
+      <w:r>
+        <w:t>be</w:t>
+      </w:r>
+      <w:r>
+        <w:t>ing</w:t>
+      </w:r>
+      <w:r>
+        <w:t xml:space="preserve"> enjoyable and</w:t>
+      </w:r>
+      <w:r>
+        <w:t xml:space="preserve"> easy</w:t>
+      </w:r>
+      <w:r>
+        <w:t xml:space="preserve">, </w:t>
+      </w:r>
+      <w:r>
+        <w:t xml:space="preserve">it </w:t>
+      </w:r>
+      <w:r>
+        <w:t xml:space="preserve">often turns into a stressful and time-consuming chore. </w:t>
+      </w:r>
+      <w:r>
+        <w:t xml:space="preserve">These are some of the common grievances experience by users of recipe apps/site: </w:t>
+      </w:r>
+    </w:p>
+    <w:p/>
+    <w:p>
+      <w:pPr>
+        <w:pStyle w:val="ListParagraph"/>
+        <w:numPr>
+          <w:ilvl w:val="0"/>
+          <w:numId w:val="5"/>
+        </w:numPr>
+        <w:spacing w:after="160" w:line="278" w:lineRule="auto"/>
+      </w:pPr>
+      <w:r>
+        <w:t>Many recipes are usually accompanied by long-winded essays with ingredients listed at the very top of the page, often with absolutely no reference to their corresponding measurements when needed.</w:t>
+      </w:r>
+    </w:p>
+    <w:p>
+      <w:pPr>
+        <w:pStyle w:val="ListParagraph"/>
+        <w:numPr>
+          <w:ilvl w:val="0"/>
+          <w:numId w:val="5"/>
+        </w:numPr>
+        <w:spacing w:after="160" w:line="278" w:lineRule="auto"/>
+      </w:pPr>
+      <w:r>
+        <w:t>Users often struggle to find the perfect recipe in a sea of thousands of recipes based on the ingredients they have available</w:t>
+      </w:r>
+    </w:p>
+    <w:p>
+      <w:pPr>
+        <w:pStyle w:val="ListParagraph"/>
+        <w:numPr>
+          <w:ilvl w:val="0"/>
+          <w:numId w:val="5"/>
+        </w:numPr>
+        <w:spacing w:after="160" w:line="278" w:lineRule="auto"/>
+      </w:pPr>
+      <w:r>
+        <w:t xml:space="preserve">Recipes, often assume users are all at the same skill level, using jargon such as “creating a roux” without considering that some may not know what that means. </w:t>
+      </w:r>
+    </w:p>
+    <w:p>
+      <w:pPr>
+        <w:pStyle w:val="ListParagraph"/>
+        <w:numPr>
+          <w:ilvl w:val="0"/>
+          <w:numId w:val="5"/>
+        </w:numPr>
+        <w:spacing w:after="160" w:line="278" w:lineRule="auto"/>
+      </w:pPr>
+      <w:r>
+        <w:t xml:space="preserve">There is nothing more frustrating then finally finding a recipe to only get confused because it uses the imperial system instead of the metric system, vice versa. </w:t>
+      </w:r>
+    </w:p>
+    <w:p>
+      <w:pPr>
+        <w:pStyle w:val="ListParagraph"/>
+        <w:numPr>
+          <w:ilvl w:val="0"/>
+          <w:numId w:val="5"/>
+        </w:numPr>
+        <w:spacing w:after="160" w:line="278" w:lineRule="auto"/>
+      </w:pPr>
+      <w:r>
+        <w:t xml:space="preserve">The lack of personalization options such as being able to save recipes or planning meals for the future makes sticking with a single recipe app difficult. </w:t>
+      </w:r>
+    </w:p>
+    <w:p>
+      <w:pPr>
+        <w:pStyle w:val="ListParagraph"/>
+        <w:numPr>
+          <w:ilvl w:val="0"/>
+          <w:numId w:val="5"/>
+        </w:numPr>
+        <w:spacing w:after="160" w:line="278" w:lineRule="auto"/>
+      </w:pPr>
+      <w:r>
+        <w:t>Existing recipe apps and websites often fail to cater to user preferences and dietary restrictions or remember them for future recommendations, making them less effective.</w:t>
+      </w:r>
+    </w:p>
+    <w:p>
+      <w:pPr>
+        <w:ind w:left="360"/>
+      </w:pPr>
+      <w:r>
+        <w:t>It is clear from the above, there is a clear need for a solution that simplifies meal planning and cooking, making it more enjoyable and accessible for everyone, regardless of their skill level. Allowing people to incorporate this activity into their busy lives without the added stress.</w:t>
+      </w:r>
+    </w:p>
+    <w:p>
+      <w:pPr>
+        <w:pStyle w:val="Heading2"/>
+      </w:pPr>
+      <w:r>
+        <w:br w:type="page"/>
+      </w:r>
+      <w:r>
+        <w:lastRenderedPageBreak/>
         <w:t>Proposed Solution</w:t>
       </w:r>
     </w:p>
     <w:p>
       <w:r>
-        <w:t xml:space="preserve">The solution we propose is a website and a mobile app that allows users to filter recipes based off dietary </w:t>
-      </w:r>
-      <w:r>
-        <w:t>preferences, ingredients</w:t>
-      </w:r>
-      <w:r>
-        <w:t xml:space="preserve"> or cook duration.</w:t>
-      </w:r>
-      <w:r>
-        <w:t xml:space="preserve"> The app will allow users to search recipes and save them for later use and </w:t>
-      </w:r>
-      <w:r>
-        <w:t>compiling</w:t>
-      </w:r>
-      <w:r>
-        <w:t xml:space="preserve"> a list of ingredients that they are missing from the kitchen.</w:t>
-      </w:r>
-    </w:p>
-    <w:p>
-      <w:r>
-        <w:t xml:space="preserve">Another useful feature that is important to include is to ask a user for their preferred measurement style and then simply </w:t>
-      </w:r>
-      <w:r>
-        <w:t>convert the measurements if the user requests it.</w:t>
-      </w:r>
-    </w:p>
-    <w:p>
-      <w:r>
-        <w:t>To prevent a user from losing their current step in a recipe a user will be able to check off completed steps as they are completed.</w:t>
+        <w:t>The solution we propose is a website and a mobile app that is designed to make planning a meal and cooking easier and more enjoyable for all users, regardless of skill level or lifestyle. This system aims to address the common issues faced by users when it comes to cooking, such as a lack of inspiration, trouble finding the right recipes as well as the need for dietary customization.</w:t>
+      </w:r>
+    </w:p>
+    <w:p>
+      <w:pPr>
+        <w:pStyle w:val="Heading3"/>
+      </w:pPr>
+      <w:r>
+        <w:t>What should our system do and how should it do it?</w:t>
+      </w:r>
+    </w:p>
+    <w:p>
+      <w:pPr>
+        <w:rPr>
+          <w:lang w:val="en-GB"/>
+        </w:rPr>
+      </w:pPr>
+      <w:r>
+        <w:rPr>
+          <w:lang w:val="en-GB"/>
+        </w:rPr>
+        <w:t>Being able to customize and set preferences:</w:t>
+      </w:r>
+    </w:p>
+    <w:p>
+      <w:pPr>
+        <w:pStyle w:val="ListParagraph"/>
+        <w:numPr>
+          <w:ilvl w:val="0"/>
+          <w:numId w:val="6"/>
+        </w:numPr>
+        <w:spacing w:after="160" w:line="278" w:lineRule="auto"/>
+        <w:rPr>
+          <w:lang w:val="en-GB"/>
+        </w:rPr>
+      </w:pPr>
+      <w:r>
+        <w:rPr>
+          <w:lang w:val="en-GB"/>
+        </w:rPr>
+        <w:t>Users can set up their preferences (vegan, vegetarian, etc) doing their initial setup when first registering for the site</w:t>
+      </w:r>
+    </w:p>
+    <w:p>
+      <w:pPr>
+        <w:pStyle w:val="ListParagraph"/>
+        <w:numPr>
+          <w:ilvl w:val="0"/>
+          <w:numId w:val="6"/>
+        </w:numPr>
+        <w:spacing w:after="160" w:line="278" w:lineRule="auto"/>
+        <w:rPr>
+          <w:lang w:val="en-GB"/>
+        </w:rPr>
+      </w:pPr>
+      <w:r>
+        <w:rPr>
+          <w:lang w:val="en-GB"/>
+        </w:rPr>
+        <w:t>Home page is adjusted based on the selections made during the set up (if the user is not signed in, general home page is given)</w:t>
+      </w:r>
+    </w:p>
+    <w:p>
+      <w:pPr>
+        <w:pStyle w:val="ListParagraph"/>
+        <w:numPr>
+          <w:ilvl w:val="0"/>
+          <w:numId w:val="6"/>
+        </w:numPr>
+        <w:spacing w:after="160" w:line="278" w:lineRule="auto"/>
+        <w:rPr>
+          <w:lang w:val="en-GB"/>
+        </w:rPr>
+      </w:pPr>
+      <w:r>
+        <w:rPr>
+          <w:lang w:val="en-GB"/>
+        </w:rPr>
+        <w:t>Filter recipes by ingredients they have available, the time it takes to complete the recipe and its overall difficulty level</w:t>
+      </w:r>
+    </w:p>
+    <w:p>
+      <w:pPr>
+        <w:pStyle w:val="ListParagraph"/>
+        <w:numPr>
+          <w:ilvl w:val="0"/>
+          <w:numId w:val="6"/>
+        </w:numPr>
+        <w:spacing w:after="160" w:line="278" w:lineRule="auto"/>
+        <w:rPr>
+          <w:lang w:val="en-GB"/>
+        </w:rPr>
+      </w:pPr>
+      <w:r>
+        <w:rPr>
+          <w:lang w:val="en-GB"/>
+        </w:rPr>
+        <w:t xml:space="preserve">Offer personalized recommendations based on the user’s past activity </w:t>
+      </w:r>
+    </w:p>
+    <w:p>
+      <w:pPr>
+        <w:pStyle w:val="ListParagraph"/>
+        <w:numPr>
+          <w:ilvl w:val="0"/>
+          <w:numId w:val="6"/>
+        </w:numPr>
+        <w:spacing w:after="160" w:line="278" w:lineRule="auto"/>
+        <w:rPr>
+          <w:lang w:val="en-GB"/>
+        </w:rPr>
+      </w:pPr>
+      <w:r>
+        <w:rPr>
+          <w:lang w:val="en-GB"/>
+        </w:rPr>
+        <w:t>Being able to change the recipe based on specific (</w:t>
+      </w:r>
+      <w:proofErr w:type="spellStart"/>
+      <w:r>
+        <w:rPr>
+          <w:lang w:val="en-GB"/>
+        </w:rPr>
+        <w:t>eg.</w:t>
+      </w:r>
+      <w:proofErr w:type="spellEnd"/>
+      <w:r>
+        <w:rPr>
+          <w:lang w:val="en-GB"/>
+        </w:rPr>
+        <w:t xml:space="preserve"> Instead of 3tsp, the user could want 6tsp)</w:t>
+      </w:r>
+    </w:p>
+    <w:p>
+      <w:pPr>
+        <w:rPr>
+          <w:lang w:val="en-GB"/>
+        </w:rPr>
+      </w:pPr>
+      <w:r>
+        <w:rPr>
+          <w:lang w:val="en-GB"/>
+        </w:rPr>
+        <w:t>Incorporating Beginner-friendly features:</w:t>
+      </w:r>
+    </w:p>
+    <w:p>
+      <w:pPr>
+        <w:pStyle w:val="ListParagraph"/>
+        <w:numPr>
+          <w:ilvl w:val="0"/>
+          <w:numId w:val="7"/>
+        </w:numPr>
+        <w:spacing w:after="160" w:line="278" w:lineRule="auto"/>
+        <w:rPr>
+          <w:lang w:val="en-GB"/>
+        </w:rPr>
+      </w:pPr>
+      <w:r>
+        <w:rPr>
+          <w:lang w:val="en-GB"/>
+        </w:rPr>
+        <w:t>Having recipes for beginners, also having basic cooking tips and advice, such as knife handling and chopping techniques</w:t>
+      </w:r>
+    </w:p>
+    <w:p>
+      <w:pPr>
+        <w:pStyle w:val="ListParagraph"/>
+        <w:numPr>
+          <w:ilvl w:val="0"/>
+          <w:numId w:val="7"/>
+        </w:numPr>
+        <w:spacing w:after="160" w:line="278" w:lineRule="auto"/>
+        <w:rPr>
+          <w:lang w:val="en-GB"/>
+        </w:rPr>
+      </w:pPr>
+      <w:r>
+        <w:rPr>
+          <w:lang w:val="en-GB"/>
+        </w:rPr>
+        <w:t xml:space="preserve">Step by step instructions with images and videos (if possible) to guide users through the recipe </w:t>
+      </w:r>
+    </w:p>
+    <w:p>
+      <w:pPr>
+        <w:rPr>
+          <w:lang w:val="en-GB"/>
+        </w:rPr>
+      </w:pPr>
+      <w:r>
+        <w:rPr>
+          <w:lang w:val="en-GB"/>
+        </w:rPr>
+        <w:t>“Cook with Me” Mode (Further assistance):</w:t>
+      </w:r>
+    </w:p>
+    <w:p>
+      <w:pPr>
+        <w:pStyle w:val="ListParagraph"/>
+        <w:numPr>
+          <w:ilvl w:val="0"/>
+          <w:numId w:val="8"/>
+        </w:numPr>
+        <w:spacing w:after="160" w:line="278" w:lineRule="auto"/>
+        <w:rPr>
+          <w:lang w:val="en-GB"/>
+        </w:rPr>
+      </w:pPr>
+      <w:r>
+        <w:rPr>
+          <w:lang w:val="en-GB"/>
+        </w:rPr>
+        <w:t>A feature that walks users through recipes step-by-step with built in timers and reminders for further guidance</w:t>
+      </w:r>
+    </w:p>
+    <w:p>
+      <w:pPr>
+        <w:pStyle w:val="ListParagraph"/>
+        <w:numPr>
+          <w:ilvl w:val="0"/>
+          <w:numId w:val="8"/>
+        </w:numPr>
+        <w:spacing w:after="160" w:line="278" w:lineRule="auto"/>
+        <w:rPr>
+          <w:lang w:val="en-GB"/>
+        </w:rPr>
+      </w:pPr>
+      <w:r>
+        <w:rPr>
+          <w:lang w:val="en-GB"/>
+        </w:rPr>
+        <w:t xml:space="preserve">Ingredients and measurements displayed at each step to avoid the need to scroll back and forth </w:t>
+      </w:r>
+    </w:p>
+    <w:p>
+      <w:pPr>
+        <w:rPr>
+          <w:lang w:val="en-GB"/>
+        </w:rPr>
+      </w:pPr>
+      <w:r>
+        <w:rPr>
+          <w:lang w:val="en-GB"/>
+        </w:rPr>
+        <w:t>Ability to plan meals and access to recipes offline:</w:t>
+      </w:r>
+    </w:p>
+    <w:p>
+      <w:pPr>
+        <w:pStyle w:val="ListParagraph"/>
+        <w:numPr>
+          <w:ilvl w:val="0"/>
+          <w:numId w:val="9"/>
+        </w:numPr>
+        <w:spacing w:after="160" w:line="278" w:lineRule="auto"/>
+        <w:rPr>
+          <w:lang w:val="en-GB"/>
+        </w:rPr>
+      </w:pPr>
+      <w:r>
+        <w:rPr>
+          <w:lang w:val="en-GB"/>
+        </w:rPr>
+        <w:t>Being able to save recipes for offline use (if there is no Wi-Fi present at a supermarket perhaps)</w:t>
+      </w:r>
+    </w:p>
+    <w:p>
+      <w:pPr>
+        <w:pStyle w:val="ListParagraph"/>
+        <w:numPr>
+          <w:ilvl w:val="0"/>
+          <w:numId w:val="9"/>
+        </w:numPr>
+        <w:spacing w:after="160" w:line="278" w:lineRule="auto"/>
+        <w:rPr>
+          <w:lang w:val="en-GB"/>
+        </w:rPr>
+      </w:pPr>
+      <w:r>
+        <w:rPr>
+          <w:lang w:val="en-GB"/>
+        </w:rPr>
+        <w:t>An option to plan meals for future dates and generate shopping lists (based on the ingredients in the recipe)</w:t>
+      </w:r>
+    </w:p>
+    <w:p>
+      <w:pPr>
+        <w:rPr>
+          <w:lang w:val="en-GB"/>
+        </w:rPr>
+      </w:pPr>
+      <w:r>
+        <w:rPr>
+          <w:lang w:val="en-GB"/>
+        </w:rPr>
+        <w:t>Searching and categorization:</w:t>
+      </w:r>
+    </w:p>
+    <w:p>
+      <w:pPr>
+        <w:pStyle w:val="ListParagraph"/>
+        <w:numPr>
+          <w:ilvl w:val="0"/>
+          <w:numId w:val="10"/>
+        </w:numPr>
+        <w:spacing w:after="160" w:line="278" w:lineRule="auto"/>
+        <w:rPr>
+          <w:lang w:val="en-GB"/>
+        </w:rPr>
+      </w:pPr>
+      <w:r>
+        <w:rPr>
+          <w:lang w:val="en-GB"/>
+        </w:rPr>
+        <w:t>Being able to find recipes based on their category (</w:t>
+      </w:r>
+      <w:proofErr w:type="spellStart"/>
+      <w:r>
+        <w:rPr>
+          <w:lang w:val="en-GB"/>
+        </w:rPr>
+        <w:t>eg.</w:t>
+      </w:r>
+      <w:proofErr w:type="spellEnd"/>
+      <w:r>
+        <w:rPr>
+          <w:lang w:val="en-GB"/>
+        </w:rPr>
+        <w:t xml:space="preserve"> Breakfast, dinner, student meals)</w:t>
+      </w:r>
+    </w:p>
+    <w:p>
+      <w:pPr>
+        <w:pStyle w:val="ListParagraph"/>
+        <w:numPr>
+          <w:ilvl w:val="0"/>
+          <w:numId w:val="10"/>
+        </w:numPr>
+        <w:spacing w:after="160" w:line="278" w:lineRule="auto"/>
+        <w:rPr>
+          <w:lang w:val="en-GB"/>
+        </w:rPr>
+      </w:pPr>
+      <w:r>
+        <w:rPr>
+          <w:lang w:val="en-GB"/>
+        </w:rPr>
+        <w:t>Searching based on ingredients, meal type, dietary preferences and more.</w:t>
+      </w:r>
+    </w:p>
+    <w:p>
+      <w:pPr>
+        <w:rPr>
+          <w:lang w:val="en-GB"/>
+        </w:rPr>
+      </w:pPr>
+      <w:r>
+        <w:rPr>
+          <w:lang w:val="en-GB"/>
+        </w:rPr>
+        <w:t>Dedicated Student Section:</w:t>
+      </w:r>
+    </w:p>
+    <w:p>
+      <w:pPr>
+        <w:pStyle w:val="ListParagraph"/>
+        <w:numPr>
+          <w:ilvl w:val="0"/>
+          <w:numId w:val="11"/>
+        </w:numPr>
+        <w:spacing w:after="160" w:line="278" w:lineRule="auto"/>
+        <w:rPr>
+          <w:lang w:val="en-GB"/>
+        </w:rPr>
+      </w:pPr>
+      <w:r>
+        <w:rPr>
+          <w:lang w:val="en-GB"/>
+        </w:rPr>
+        <w:t xml:space="preserve">Recipes made for students, made by students (Department at </w:t>
+      </w:r>
+      <w:proofErr w:type="spellStart"/>
+      <w:r>
+        <w:rPr>
+          <w:lang w:val="en-GB"/>
+        </w:rPr>
+        <w:t>nmu</w:t>
+      </w:r>
+      <w:proofErr w:type="spellEnd"/>
+      <w:r>
+        <w:rPr>
+          <w:lang w:val="en-GB"/>
+        </w:rPr>
+        <w:t>)</w:t>
+      </w:r>
+    </w:p>
+    <w:p>
+      <w:pPr>
+        <w:pStyle w:val="ListParagraph"/>
+        <w:numPr>
+          <w:ilvl w:val="0"/>
+          <w:numId w:val="11"/>
+        </w:numPr>
+        <w:spacing w:after="160" w:line="278" w:lineRule="auto"/>
+        <w:rPr>
+          <w:lang w:val="en-GB"/>
+        </w:rPr>
+      </w:pPr>
+      <w:r>
+        <w:rPr>
+          <w:lang w:val="en-GB"/>
+        </w:rPr>
+        <w:lastRenderedPageBreak/>
+        <w:t xml:space="preserve">Filled with recipes that make use of affordable ingredients and leftovers </w:t>
+      </w:r>
+    </w:p>
+    <w:p>
+      <w:pPr>
+        <w:rPr>
+          <w:lang w:val="en-GB"/>
+        </w:rPr>
+      </w:pPr>
+      <w:r>
+        <w:rPr>
+          <w:lang w:val="en-GB"/>
+        </w:rPr>
+        <w:t>Community and sharing of recipes:</w:t>
+      </w:r>
+    </w:p>
+    <w:p>
+      <w:pPr>
+        <w:pStyle w:val="ListParagraph"/>
+        <w:numPr>
+          <w:ilvl w:val="0"/>
+          <w:numId w:val="12"/>
+        </w:numPr>
+        <w:spacing w:after="160" w:line="278" w:lineRule="auto"/>
+        <w:rPr>
+          <w:lang w:val="en-GB"/>
+        </w:rPr>
+      </w:pPr>
+      <w:r>
+        <w:rPr>
+          <w:lang w:val="en-GB"/>
+        </w:rPr>
+        <w:t>Recipes can be shared with others</w:t>
+      </w:r>
+    </w:p>
+    <w:p>
+      <w:pPr>
+        <w:pStyle w:val="ListParagraph"/>
+        <w:numPr>
+          <w:ilvl w:val="0"/>
+          <w:numId w:val="12"/>
+        </w:numPr>
+        <w:spacing w:after="160" w:line="278" w:lineRule="auto"/>
+        <w:rPr>
+          <w:lang w:val="en-GB"/>
+        </w:rPr>
+      </w:pPr>
+      <w:r>
+        <w:rPr>
+          <w:lang w:val="en-GB"/>
+        </w:rPr>
+        <w:t>Capture recipes and upload them (Scan paper recipes)</w:t>
+      </w:r>
+    </w:p>
+    <w:p>
+      <w:pPr>
+        <w:rPr>
+          <w:lang w:val="en-GB"/>
+        </w:rPr>
+      </w:pPr>
+      <w:r>
+        <w:rPr>
+          <w:lang w:val="en-GB"/>
+        </w:rPr>
+        <w:t xml:space="preserve">Additions Features: </w:t>
+      </w:r>
+    </w:p>
+    <w:p>
+      <w:pPr>
+        <w:pStyle w:val="ListParagraph"/>
+        <w:numPr>
+          <w:ilvl w:val="0"/>
+          <w:numId w:val="13"/>
+        </w:numPr>
+        <w:spacing w:after="160" w:line="278" w:lineRule="auto"/>
+        <w:rPr>
+          <w:lang w:val="en-GB"/>
+        </w:rPr>
+      </w:pPr>
+      <w:r>
+        <w:rPr>
+          <w:lang w:val="en-GB"/>
+        </w:rPr>
+        <w:t>User ratings and feedback for recipes to help others with similar skill levels</w:t>
+      </w:r>
+    </w:p>
+    <w:p>
+      <w:pPr>
+        <w:pStyle w:val="ListParagraph"/>
+        <w:numPr>
+          <w:ilvl w:val="0"/>
+          <w:numId w:val="13"/>
+        </w:numPr>
+        <w:spacing w:after="160" w:line="278" w:lineRule="auto"/>
+        <w:rPr>
+          <w:lang w:val="en-GB"/>
+        </w:rPr>
+      </w:pPr>
+      <w:r>
+        <w:rPr>
+          <w:lang w:val="en-GB"/>
+        </w:rPr>
+        <w:t>Ai help section?</w:t>
+      </w:r>
+    </w:p>
+    <w:p>
+      <w:pPr>
+        <w:pStyle w:val="Heading3"/>
+        <w:rPr>
+          <w:lang w:val="en-GB"/>
+        </w:rPr>
+      </w:pPr>
+      <w:r>
+        <w:rPr>
+          <w:lang w:val="en-GB"/>
+        </w:rPr>
+        <w:t xml:space="preserve">Whether it should be desktop-, web- or mobile-based (or even a combination of some of them).  </w:t>
+      </w:r>
+    </w:p>
+    <w:p>
+      <w:pPr>
+        <w:rPr>
+          <w:lang w:val="en-GB"/>
+        </w:rPr>
+      </w:pPr>
+      <w:r>
+        <w:rPr>
+          <w:lang w:val="en-GB"/>
+        </w:rPr>
+        <w:t xml:space="preserve">Considering a combination of the two.  A web and mobile based system, as usually recipes are usually found on the web. An app for users who prefer that would make the experience more enjoyable then if the app were on the web only for a mobile device </w:t>
+      </w:r>
+    </w:p>
+    <w:p>
+      <w:pPr>
+        <w:pStyle w:val="Heading3"/>
+        <w:rPr>
+          <w:lang w:val="en-GB"/>
+        </w:rPr>
+      </w:pPr>
+      <w:r>
+        <w:rPr>
+          <w:lang w:val="en-GB"/>
+        </w:rPr>
+        <w:t>What technologies do you think you’ll use to develop the system?</w:t>
+      </w:r>
+    </w:p>
+    <w:p>
+      <w:pPr>
+        <w:rPr>
+          <w:lang w:val="en-GB"/>
+        </w:rPr>
+      </w:pPr>
+      <w:r>
+        <w:rPr>
+          <w:lang w:val="en-GB"/>
+        </w:rPr>
+        <w:t xml:space="preserve">For creating the mobile app and a website, we considered flutter, react </w:t>
+      </w:r>
+      <w:proofErr w:type="gramStart"/>
+      <w:r>
+        <w:rPr>
+          <w:lang w:val="en-GB"/>
+        </w:rPr>
+        <w:t>native(</w:t>
+      </w:r>
+      <w:proofErr w:type="gramEnd"/>
+      <w:r>
+        <w:rPr>
+          <w:lang w:val="en-GB"/>
+        </w:rPr>
+        <w:t xml:space="preserve">along with react) and ionic, We considered using different </w:t>
+      </w:r>
+      <w:proofErr w:type="spellStart"/>
+      <w:r>
+        <w:rPr>
+          <w:lang w:val="en-GB"/>
+        </w:rPr>
+        <w:t>apis</w:t>
+      </w:r>
+      <w:proofErr w:type="spellEnd"/>
+      <w:r>
+        <w:rPr>
+          <w:lang w:val="en-GB"/>
+        </w:rPr>
+        <w:t xml:space="preserve"> such as </w:t>
+      </w:r>
+      <w:proofErr w:type="spellStart"/>
+      <w:r>
+        <w:rPr>
+          <w:lang w:val="en-GB"/>
+        </w:rPr>
+        <w:t>MealDB</w:t>
+      </w:r>
+      <w:proofErr w:type="spellEnd"/>
+      <w:r>
+        <w:rPr>
+          <w:lang w:val="en-GB"/>
+        </w:rPr>
+        <w:t xml:space="preserve"> and </w:t>
+      </w:r>
+      <w:proofErr w:type="spellStart"/>
+      <w:r>
+        <w:rPr>
+          <w:lang w:val="en-GB"/>
+        </w:rPr>
+        <w:t>suggestic</w:t>
+      </w:r>
+      <w:proofErr w:type="spellEnd"/>
+      <w:r>
+        <w:rPr>
+          <w:lang w:val="en-GB"/>
+        </w:rPr>
+        <w:t xml:space="preserve">. We also came across recipe datasets we could make use of for our database on Kaggle. We considered Figma for the prototyping process. For version control we considered </w:t>
+      </w:r>
+      <w:proofErr w:type="spellStart"/>
+      <w:r>
+        <w:rPr>
+          <w:lang w:val="en-GB"/>
+        </w:rPr>
+        <w:t>github</w:t>
+      </w:r>
+      <w:proofErr w:type="spellEnd"/>
+      <w:r>
+        <w:rPr>
+          <w:lang w:val="en-GB"/>
+        </w:rPr>
+        <w:t>.</w:t>
+      </w:r>
+    </w:p>
+    <w:p>
+      <w:pPr>
+        <w:pStyle w:val="Heading3"/>
+        <w:rPr>
+          <w:lang w:val="en-GB"/>
+        </w:rPr>
+      </w:pPr>
+      <w:r>
+        <w:rPr>
+          <w:lang w:val="en-GB"/>
+        </w:rPr>
+        <w:t>A list of all (or at least some of) the screens or system functions you believe the system will need.</w:t>
+      </w:r>
+    </w:p>
+    <w:p>
+      <w:pPr>
+        <w:rPr>
+          <w:lang w:val="en-GB"/>
+        </w:rPr>
+      </w:pPr>
+      <w:r>
+        <w:rPr>
+          <w:lang w:val="en-GB"/>
+        </w:rPr>
+        <w:t>Login screen and registration screen (which will lead to the preferences setup)</w:t>
+      </w:r>
+    </w:p>
+    <w:p>
+      <w:pPr>
+        <w:rPr>
+          <w:lang w:val="en-GB"/>
+        </w:rPr>
+      </w:pPr>
+      <w:r>
+        <w:rPr>
+          <w:lang w:val="en-GB"/>
+        </w:rPr>
+        <w:t>Home screen which will have personalized recipes given that the user is a registered user if not, a generalised home page will be displayed.</w:t>
+      </w:r>
+    </w:p>
+    <w:p>
+      <w:pPr>
+        <w:rPr>
+          <w:lang w:val="en-GB"/>
+        </w:rPr>
+      </w:pPr>
+      <w:r>
+        <w:rPr>
+          <w:lang w:val="en-GB"/>
+        </w:rPr>
+        <w:t>Recipe searching and filters for finding specific recipes</w:t>
+      </w:r>
+    </w:p>
+    <w:p>
+      <w:pPr>
+        <w:rPr>
+          <w:lang w:val="en-GB"/>
+        </w:rPr>
+      </w:pPr>
+      <w:r>
+        <w:rPr>
+          <w:lang w:val="en-GB"/>
+        </w:rPr>
+        <w:t>Recipe detail screen which will have the detailed recipe instructions with images. (“Cook me mode” activation from this screen)</w:t>
       </w:r>
     </w:p>
     <w:p/>
@@ -1292,6 +2180,119 @@
 <file path=word/numbering.xml><?xml version="1.0" encoding="utf-8"?>
 <w:numbering xmlns:wpc="http://schemas.microsoft.com/office/word/2010/wordprocessingCanvas" xmlns:cx="http://schemas.microsoft.com/office/drawing/2014/chartex" xmlns:cx1="http://schemas.microsoft.com/office/drawing/2015/9/8/chartex" xmlns:cx2="http://schemas.microsoft.com/office/drawing/2015/10/21/chartex" xmlns:cx3="http://schemas.microsoft.com/office/drawing/2016/5/9/chartex" xmlns:cx4="http://schemas.microsoft.com/office/drawing/2016/5/10/chartex" xmlns:cx5="http://schemas.microsoft.com/office/drawing/2016/5/11/chartex" xmlns:cx6="http://schemas.microsoft.com/office/drawing/2016/5/12/chartex" xmlns:cx7="http://schemas.microsoft.com/office/drawing/2016/5/13/chartex" xmlns:cx8="http://schemas.microsoft.com/office/drawing/2016/5/14/chartex" xmlns:mc="http://schemas.openxmlformats.org/markup-compatibility/2006" xmlns:aink="http://schemas.microsoft.com/office/drawing/2016/ink" xmlns:am3d="http://schemas.microsoft.com/office/drawing/2017/model3d" xmlns:o="urn:schemas-microsoft-com:office:office" xmlns:oel="http://schemas.microsoft.com/office/2019/extlst" xmlns:r="http://schemas.openxmlformats.org/officeDocument/2006/relationships" xmlns:m="http://schemas.openxmlformats.org/officeDocument/2006/math" xmlns:v="urn:schemas-microsoft-com:vml" xmlns:wp14="http://schemas.microsoft.com/office/word/2010/wordprocessingDrawing" xmlns:wp="http://schemas.openxmlformats.org/drawingml/2006/wordprocessingDrawing" xmlns:w10="urn:schemas-microsoft-com:office:word" xmlns:w="http://schemas.openxmlformats.org/wordprocessingml/2006/main" xmlns:w14="http://schemas.microsoft.com/office/word/2010/wordml" xmlns:w15="http://schemas.microsoft.com/office/word/2012/wordml" xmlns:w16cex="http://schemas.microsoft.com/office/word/2018/wordml/cex" xmlns:w16cid="http://schemas.microsoft.com/office/word/2016/wordml/cid" xmlns:w16="http://schemas.microsoft.com/office/word/2018/wordml" xmlns:w16du="http://schemas.microsoft.com/office/word/2023/wordml/word16du" xmlns:w16sdtdh="http://schemas.microsoft.com/office/word/2020/wordml/sdtdatahash" xmlns:w16se="http://schemas.microsoft.com/office/word/2015/wordml/symex" xmlns:wpg="http://schemas.microsoft.com/office/word/2010/wordprocessingGroup" xmlns:wpi="http://schemas.microsoft.com/office/word/2010/wordprocessingInk" xmlns:wne="http://schemas.microsoft.com/office/word/2006/wordml" xmlns:wps="http://schemas.microsoft.com/office/word/2010/wordprocessingShape" mc:Ignorable="w14 w15 w16se w16cid w16 w16cex w16sdtdh w16du wp14">
   <w:abstractNum w:abstractNumId="0" w15:restartNumberingAfterBreak="0">
+    <w:nsid w:val="03D52C82"/>
+    <w:multiLevelType w:val="hybridMultilevel"/>
+    <w:tmpl w:val="7E78610A"/>
+    <w:lvl w:ilvl="0" w:tplc="1C090003">
+      <w:start w:val="1"/>
+      <w:numFmt w:val="bullet"/>
+      <w:lvlText w:val="o"/>
+      <w:lvlJc w:val="left"/>
+      <w:pPr>
+        <w:ind w:left="720" w:hanging="360"/>
+      </w:pPr>
+      <w:rPr>
+        <w:rFonts w:ascii="Courier New" w:hAnsi="Courier New" w:cs="Courier New" w:hint="default"/>
+      </w:rPr>
+    </w:lvl>
+    <w:lvl w:ilvl="1" w:tplc="1C090003" w:tentative="1">
+      <w:start w:val="1"/>
+      <w:numFmt w:val="bullet"/>
+      <w:lvlText w:val="o"/>
+      <w:lvlJc w:val="left"/>
+      <w:pPr>
+        <w:ind w:left="1440" w:hanging="360"/>
+      </w:pPr>
+      <w:rPr>
+        <w:rFonts w:ascii="Courier New" w:hAnsi="Courier New" w:cs="Courier New" w:hint="default"/>
+      </w:rPr>
+    </w:lvl>
+    <w:lvl w:ilvl="2" w:tplc="1C090005" w:tentative="1">
+      <w:start w:val="1"/>
+      <w:numFmt w:val="bullet"/>
+      <w:lvlText w:val=""/>
+      <w:lvlJc w:val="left"/>
+      <w:pPr>
+        <w:ind w:left="2160" w:hanging="360"/>
+      </w:pPr>
+      <w:rPr>
+        <w:rFonts w:ascii="Wingdings" w:hAnsi="Wingdings" w:hint="default"/>
+      </w:rPr>
+    </w:lvl>
+    <w:lvl w:ilvl="3" w:tplc="1C090001" w:tentative="1">
+      <w:start w:val="1"/>
+      <w:numFmt w:val="bullet"/>
+      <w:lvlText w:val=""/>
+      <w:lvlJc w:val="left"/>
+      <w:pPr>
+        <w:ind w:left="2880" w:hanging="360"/>
+      </w:pPr>
+      <w:rPr>
+        <w:rFonts w:ascii="Symbol" w:hAnsi="Symbol" w:hint="default"/>
+      </w:rPr>
+    </w:lvl>
+    <w:lvl w:ilvl="4" w:tplc="1C090003" w:tentative="1">
+      <w:start w:val="1"/>
+      <w:numFmt w:val="bullet"/>
+      <w:lvlText w:val="o"/>
+      <w:lvlJc w:val="left"/>
+      <w:pPr>
+        <w:ind w:left="3600" w:hanging="360"/>
+      </w:pPr>
+      <w:rPr>
+        <w:rFonts w:ascii="Courier New" w:hAnsi="Courier New" w:cs="Courier New" w:hint="default"/>
+      </w:rPr>
+    </w:lvl>
+    <w:lvl w:ilvl="5" w:tplc="1C090005" w:tentative="1">
+      <w:start w:val="1"/>
+      <w:numFmt w:val="bullet"/>
+      <w:lvlText w:val=""/>
+      <w:lvlJc w:val="left"/>
+      <w:pPr>
+        <w:ind w:left="4320" w:hanging="360"/>
+      </w:pPr>
+      <w:rPr>
+        <w:rFonts w:ascii="Wingdings" w:hAnsi="Wingdings" w:hint="default"/>
+      </w:rPr>
+    </w:lvl>
+    <w:lvl w:ilvl="6" w:tplc="1C090001" w:tentative="1">
+      <w:start w:val="1"/>
+      <w:numFmt w:val="bullet"/>
+      <w:lvlText w:val=""/>
+      <w:lvlJc w:val="left"/>
+      <w:pPr>
+        <w:ind w:left="5040" w:hanging="360"/>
+      </w:pPr>
+      <w:rPr>
+        <w:rFonts w:ascii="Symbol" w:hAnsi="Symbol" w:hint="default"/>
+      </w:rPr>
+    </w:lvl>
+    <w:lvl w:ilvl="7" w:tplc="1C090003" w:tentative="1">
+      <w:start w:val="1"/>
+      <w:numFmt w:val="bullet"/>
+      <w:lvlText w:val="o"/>
+      <w:lvlJc w:val="left"/>
+      <w:pPr>
+        <w:ind w:left="5760" w:hanging="360"/>
+      </w:pPr>
+      <w:rPr>
+        <w:rFonts w:ascii="Courier New" w:hAnsi="Courier New" w:cs="Courier New" w:hint="default"/>
+      </w:rPr>
+    </w:lvl>
+    <w:lvl w:ilvl="8" w:tplc="1C090005" w:tentative="1">
+      <w:start w:val="1"/>
+      <w:numFmt w:val="bullet"/>
+      <w:lvlText w:val=""/>
+      <w:lvlJc w:val="left"/>
+      <w:pPr>
+        <w:ind w:left="6480" w:hanging="360"/>
+      </w:pPr>
+      <w:rPr>
+        <w:rFonts w:ascii="Wingdings" w:hAnsi="Wingdings" w:hint="default"/>
+      </w:rPr>
+    </w:lvl>
+  </w:abstractNum>
+  <w:abstractNum w:abstractNumId="1" w15:restartNumberingAfterBreak="0">
     <w:nsid w:val="0BA9079B"/>
     <w:multiLevelType w:val="hybridMultilevel"/>
     <w:tmpl w:val="D12C24BA"/>
@@ -1431,7 +2432,460 @@
       </w:rPr>
     </w:lvl>
   </w:abstractNum>
-  <w:abstractNum w:abstractNumId="1" w15:restartNumberingAfterBreak="0">
+  <w:abstractNum w:abstractNumId="2" w15:restartNumberingAfterBreak="0">
+    <w:nsid w:val="15BF73E6"/>
+    <w:multiLevelType w:val="hybridMultilevel"/>
+    <w:tmpl w:val="49721CD8"/>
+    <w:lvl w:ilvl="0" w:tplc="E13E961E">
+      <w:start w:val="1"/>
+      <w:numFmt w:val="bullet"/>
+      <w:lvlText w:val=""/>
+      <w:lvlJc w:val="left"/>
+      <w:pPr>
+        <w:ind w:left="720" w:hanging="360"/>
+      </w:pPr>
+      <w:rPr>
+        <w:rFonts w:ascii="Symbol" w:hAnsi="Symbol" w:hint="default"/>
+        <w:color w:val="50637D" w:themeColor="text2" w:themeTint="E6"/>
+      </w:rPr>
+    </w:lvl>
+    <w:lvl w:ilvl="1" w:tplc="FFFFFFFF" w:tentative="1">
+      <w:start w:val="1"/>
+      <w:numFmt w:val="bullet"/>
+      <w:lvlText w:val="o"/>
+      <w:lvlJc w:val="left"/>
+      <w:pPr>
+        <w:ind w:left="1440" w:hanging="360"/>
+      </w:pPr>
+      <w:rPr>
+        <w:rFonts w:ascii="Courier New" w:hAnsi="Courier New" w:cs="Courier New" w:hint="default"/>
+      </w:rPr>
+    </w:lvl>
+    <w:lvl w:ilvl="2" w:tplc="FFFFFFFF" w:tentative="1">
+      <w:start w:val="1"/>
+      <w:numFmt w:val="bullet"/>
+      <w:lvlText w:val=""/>
+      <w:lvlJc w:val="left"/>
+      <w:pPr>
+        <w:ind w:left="2160" w:hanging="360"/>
+      </w:pPr>
+      <w:rPr>
+        <w:rFonts w:ascii="Wingdings" w:hAnsi="Wingdings" w:hint="default"/>
+      </w:rPr>
+    </w:lvl>
+    <w:lvl w:ilvl="3" w:tplc="FFFFFFFF" w:tentative="1">
+      <w:start w:val="1"/>
+      <w:numFmt w:val="bullet"/>
+      <w:lvlText w:val=""/>
+      <w:lvlJc w:val="left"/>
+      <w:pPr>
+        <w:ind w:left="2880" w:hanging="360"/>
+      </w:pPr>
+      <w:rPr>
+        <w:rFonts w:ascii="Symbol" w:hAnsi="Symbol" w:hint="default"/>
+      </w:rPr>
+    </w:lvl>
+    <w:lvl w:ilvl="4" w:tplc="FFFFFFFF" w:tentative="1">
+      <w:start w:val="1"/>
+      <w:numFmt w:val="bullet"/>
+      <w:lvlText w:val="o"/>
+      <w:lvlJc w:val="left"/>
+      <w:pPr>
+        <w:ind w:left="3600" w:hanging="360"/>
+      </w:pPr>
+      <w:rPr>
+        <w:rFonts w:ascii="Courier New" w:hAnsi="Courier New" w:cs="Courier New" w:hint="default"/>
+      </w:rPr>
+    </w:lvl>
+    <w:lvl w:ilvl="5" w:tplc="FFFFFFFF" w:tentative="1">
+      <w:start w:val="1"/>
+      <w:numFmt w:val="bullet"/>
+      <w:lvlText w:val=""/>
+      <w:lvlJc w:val="left"/>
+      <w:pPr>
+        <w:ind w:left="4320" w:hanging="360"/>
+      </w:pPr>
+      <w:rPr>
+        <w:rFonts w:ascii="Wingdings" w:hAnsi="Wingdings" w:hint="default"/>
+      </w:rPr>
+    </w:lvl>
+    <w:lvl w:ilvl="6" w:tplc="FFFFFFFF" w:tentative="1">
+      <w:start w:val="1"/>
+      <w:numFmt w:val="bullet"/>
+      <w:lvlText w:val=""/>
+      <w:lvlJc w:val="left"/>
+      <w:pPr>
+        <w:ind w:left="5040" w:hanging="360"/>
+      </w:pPr>
+      <w:rPr>
+        <w:rFonts w:ascii="Symbol" w:hAnsi="Symbol" w:hint="default"/>
+      </w:rPr>
+    </w:lvl>
+    <w:lvl w:ilvl="7" w:tplc="FFFFFFFF" w:tentative="1">
+      <w:start w:val="1"/>
+      <w:numFmt w:val="bullet"/>
+      <w:lvlText w:val="o"/>
+      <w:lvlJc w:val="left"/>
+      <w:pPr>
+        <w:ind w:left="5760" w:hanging="360"/>
+      </w:pPr>
+      <w:rPr>
+        <w:rFonts w:ascii="Courier New" w:hAnsi="Courier New" w:cs="Courier New" w:hint="default"/>
+      </w:rPr>
+    </w:lvl>
+    <w:lvl w:ilvl="8" w:tplc="FFFFFFFF" w:tentative="1">
+      <w:start w:val="1"/>
+      <w:numFmt w:val="bullet"/>
+      <w:lvlText w:val=""/>
+      <w:lvlJc w:val="left"/>
+      <w:pPr>
+        <w:ind w:left="6480" w:hanging="360"/>
+      </w:pPr>
+      <w:rPr>
+        <w:rFonts w:ascii="Wingdings" w:hAnsi="Wingdings" w:hint="default"/>
+      </w:rPr>
+    </w:lvl>
+  </w:abstractNum>
+  <w:abstractNum w:abstractNumId="3" w15:restartNumberingAfterBreak="0">
+    <w:nsid w:val="20A47E2F"/>
+    <w:multiLevelType w:val="hybridMultilevel"/>
+    <w:tmpl w:val="35BCD2CA"/>
+    <w:lvl w:ilvl="0" w:tplc="1C090003">
+      <w:start w:val="1"/>
+      <w:numFmt w:val="bullet"/>
+      <w:lvlText w:val="o"/>
+      <w:lvlJc w:val="left"/>
+      <w:pPr>
+        <w:ind w:left="720" w:hanging="360"/>
+      </w:pPr>
+      <w:rPr>
+        <w:rFonts w:ascii="Courier New" w:hAnsi="Courier New" w:cs="Courier New" w:hint="default"/>
+      </w:rPr>
+    </w:lvl>
+    <w:lvl w:ilvl="1" w:tplc="1C090003" w:tentative="1">
+      <w:start w:val="1"/>
+      <w:numFmt w:val="bullet"/>
+      <w:lvlText w:val="o"/>
+      <w:lvlJc w:val="left"/>
+      <w:pPr>
+        <w:ind w:left="1440" w:hanging="360"/>
+      </w:pPr>
+      <w:rPr>
+        <w:rFonts w:ascii="Courier New" w:hAnsi="Courier New" w:cs="Courier New" w:hint="default"/>
+      </w:rPr>
+    </w:lvl>
+    <w:lvl w:ilvl="2" w:tplc="1C090005" w:tentative="1">
+      <w:start w:val="1"/>
+      <w:numFmt w:val="bullet"/>
+      <w:lvlText w:val=""/>
+      <w:lvlJc w:val="left"/>
+      <w:pPr>
+        <w:ind w:left="2160" w:hanging="360"/>
+      </w:pPr>
+      <w:rPr>
+        <w:rFonts w:ascii="Wingdings" w:hAnsi="Wingdings" w:hint="default"/>
+      </w:rPr>
+    </w:lvl>
+    <w:lvl w:ilvl="3" w:tplc="1C090001" w:tentative="1">
+      <w:start w:val="1"/>
+      <w:numFmt w:val="bullet"/>
+      <w:lvlText w:val=""/>
+      <w:lvlJc w:val="left"/>
+      <w:pPr>
+        <w:ind w:left="2880" w:hanging="360"/>
+      </w:pPr>
+      <w:rPr>
+        <w:rFonts w:ascii="Symbol" w:hAnsi="Symbol" w:hint="default"/>
+      </w:rPr>
+    </w:lvl>
+    <w:lvl w:ilvl="4" w:tplc="1C090003" w:tentative="1">
+      <w:start w:val="1"/>
+      <w:numFmt w:val="bullet"/>
+      <w:lvlText w:val="o"/>
+      <w:lvlJc w:val="left"/>
+      <w:pPr>
+        <w:ind w:left="3600" w:hanging="360"/>
+      </w:pPr>
+      <w:rPr>
+        <w:rFonts w:ascii="Courier New" w:hAnsi="Courier New" w:cs="Courier New" w:hint="default"/>
+      </w:rPr>
+    </w:lvl>
+    <w:lvl w:ilvl="5" w:tplc="1C090005" w:tentative="1">
+      <w:start w:val="1"/>
+      <w:numFmt w:val="bullet"/>
+      <w:lvlText w:val=""/>
+      <w:lvlJc w:val="left"/>
+      <w:pPr>
+        <w:ind w:left="4320" w:hanging="360"/>
+      </w:pPr>
+      <w:rPr>
+        <w:rFonts w:ascii="Wingdings" w:hAnsi="Wingdings" w:hint="default"/>
+      </w:rPr>
+    </w:lvl>
+    <w:lvl w:ilvl="6" w:tplc="1C090001" w:tentative="1">
+      <w:start w:val="1"/>
+      <w:numFmt w:val="bullet"/>
+      <w:lvlText w:val=""/>
+      <w:lvlJc w:val="left"/>
+      <w:pPr>
+        <w:ind w:left="5040" w:hanging="360"/>
+      </w:pPr>
+      <w:rPr>
+        <w:rFonts w:ascii="Symbol" w:hAnsi="Symbol" w:hint="default"/>
+      </w:rPr>
+    </w:lvl>
+    <w:lvl w:ilvl="7" w:tplc="1C090003" w:tentative="1">
+      <w:start w:val="1"/>
+      <w:numFmt w:val="bullet"/>
+      <w:lvlText w:val="o"/>
+      <w:lvlJc w:val="left"/>
+      <w:pPr>
+        <w:ind w:left="5760" w:hanging="360"/>
+      </w:pPr>
+      <w:rPr>
+        <w:rFonts w:ascii="Courier New" w:hAnsi="Courier New" w:cs="Courier New" w:hint="default"/>
+      </w:rPr>
+    </w:lvl>
+    <w:lvl w:ilvl="8" w:tplc="1C090005" w:tentative="1">
+      <w:start w:val="1"/>
+      <w:numFmt w:val="bullet"/>
+      <w:lvlText w:val=""/>
+      <w:lvlJc w:val="left"/>
+      <w:pPr>
+        <w:ind w:left="6480" w:hanging="360"/>
+      </w:pPr>
+      <w:rPr>
+        <w:rFonts w:ascii="Wingdings" w:hAnsi="Wingdings" w:hint="default"/>
+      </w:rPr>
+    </w:lvl>
+  </w:abstractNum>
+  <w:abstractNum w:abstractNumId="4" w15:restartNumberingAfterBreak="0">
+    <w:nsid w:val="311705E6"/>
+    <w:multiLevelType w:val="hybridMultilevel"/>
+    <w:tmpl w:val="F43C4A72"/>
+    <w:lvl w:ilvl="0" w:tplc="1C090003">
+      <w:start w:val="1"/>
+      <w:numFmt w:val="bullet"/>
+      <w:lvlText w:val="o"/>
+      <w:lvlJc w:val="left"/>
+      <w:pPr>
+        <w:ind w:left="720" w:hanging="360"/>
+      </w:pPr>
+      <w:rPr>
+        <w:rFonts w:ascii="Courier New" w:hAnsi="Courier New" w:cs="Courier New" w:hint="default"/>
+      </w:rPr>
+    </w:lvl>
+    <w:lvl w:ilvl="1" w:tplc="1C090003" w:tentative="1">
+      <w:start w:val="1"/>
+      <w:numFmt w:val="bullet"/>
+      <w:lvlText w:val="o"/>
+      <w:lvlJc w:val="left"/>
+      <w:pPr>
+        <w:ind w:left="1440" w:hanging="360"/>
+      </w:pPr>
+      <w:rPr>
+        <w:rFonts w:ascii="Courier New" w:hAnsi="Courier New" w:cs="Courier New" w:hint="default"/>
+      </w:rPr>
+    </w:lvl>
+    <w:lvl w:ilvl="2" w:tplc="1C090005" w:tentative="1">
+      <w:start w:val="1"/>
+      <w:numFmt w:val="bullet"/>
+      <w:lvlText w:val=""/>
+      <w:lvlJc w:val="left"/>
+      <w:pPr>
+        <w:ind w:left="2160" w:hanging="360"/>
+      </w:pPr>
+      <w:rPr>
+        <w:rFonts w:ascii="Wingdings" w:hAnsi="Wingdings" w:hint="default"/>
+      </w:rPr>
+    </w:lvl>
+    <w:lvl w:ilvl="3" w:tplc="1C090001" w:tentative="1">
+      <w:start w:val="1"/>
+      <w:numFmt w:val="bullet"/>
+      <w:lvlText w:val=""/>
+      <w:lvlJc w:val="left"/>
+      <w:pPr>
+        <w:ind w:left="2880" w:hanging="360"/>
+      </w:pPr>
+      <w:rPr>
+        <w:rFonts w:ascii="Symbol" w:hAnsi="Symbol" w:hint="default"/>
+      </w:rPr>
+    </w:lvl>
+    <w:lvl w:ilvl="4" w:tplc="1C090003" w:tentative="1">
+      <w:start w:val="1"/>
+      <w:numFmt w:val="bullet"/>
+      <w:lvlText w:val="o"/>
+      <w:lvlJc w:val="left"/>
+      <w:pPr>
+        <w:ind w:left="3600" w:hanging="360"/>
+      </w:pPr>
+      <w:rPr>
+        <w:rFonts w:ascii="Courier New" w:hAnsi="Courier New" w:cs="Courier New" w:hint="default"/>
+      </w:rPr>
+    </w:lvl>
+    <w:lvl w:ilvl="5" w:tplc="1C090005" w:tentative="1">
+      <w:start w:val="1"/>
+      <w:numFmt w:val="bullet"/>
+      <w:lvlText w:val=""/>
+      <w:lvlJc w:val="left"/>
+      <w:pPr>
+        <w:ind w:left="4320" w:hanging="360"/>
+      </w:pPr>
+      <w:rPr>
+        <w:rFonts w:ascii="Wingdings" w:hAnsi="Wingdings" w:hint="default"/>
+      </w:rPr>
+    </w:lvl>
+    <w:lvl w:ilvl="6" w:tplc="1C090001" w:tentative="1">
+      <w:start w:val="1"/>
+      <w:numFmt w:val="bullet"/>
+      <w:lvlText w:val=""/>
+      <w:lvlJc w:val="left"/>
+      <w:pPr>
+        <w:ind w:left="5040" w:hanging="360"/>
+      </w:pPr>
+      <w:rPr>
+        <w:rFonts w:ascii="Symbol" w:hAnsi="Symbol" w:hint="default"/>
+      </w:rPr>
+    </w:lvl>
+    <w:lvl w:ilvl="7" w:tplc="1C090003" w:tentative="1">
+      <w:start w:val="1"/>
+      <w:numFmt w:val="bullet"/>
+      <w:lvlText w:val="o"/>
+      <w:lvlJc w:val="left"/>
+      <w:pPr>
+        <w:ind w:left="5760" w:hanging="360"/>
+      </w:pPr>
+      <w:rPr>
+        <w:rFonts w:ascii="Courier New" w:hAnsi="Courier New" w:cs="Courier New" w:hint="default"/>
+      </w:rPr>
+    </w:lvl>
+    <w:lvl w:ilvl="8" w:tplc="1C090005" w:tentative="1">
+      <w:start w:val="1"/>
+      <w:numFmt w:val="bullet"/>
+      <w:lvlText w:val=""/>
+      <w:lvlJc w:val="left"/>
+      <w:pPr>
+        <w:ind w:left="6480" w:hanging="360"/>
+      </w:pPr>
+      <w:rPr>
+        <w:rFonts w:ascii="Wingdings" w:hAnsi="Wingdings" w:hint="default"/>
+      </w:rPr>
+    </w:lvl>
+  </w:abstractNum>
+  <w:abstractNum w:abstractNumId="5" w15:restartNumberingAfterBreak="0">
+    <w:nsid w:val="427E2A30"/>
+    <w:multiLevelType w:val="hybridMultilevel"/>
+    <w:tmpl w:val="3C8406BC"/>
+    <w:lvl w:ilvl="0" w:tplc="1C090003">
+      <w:start w:val="1"/>
+      <w:numFmt w:val="bullet"/>
+      <w:lvlText w:val="o"/>
+      <w:lvlJc w:val="left"/>
+      <w:pPr>
+        <w:ind w:left="720" w:hanging="360"/>
+      </w:pPr>
+      <w:rPr>
+        <w:rFonts w:ascii="Courier New" w:hAnsi="Courier New" w:cs="Courier New" w:hint="default"/>
+      </w:rPr>
+    </w:lvl>
+    <w:lvl w:ilvl="1" w:tplc="1C090003" w:tentative="1">
+      <w:start w:val="1"/>
+      <w:numFmt w:val="bullet"/>
+      <w:lvlText w:val="o"/>
+      <w:lvlJc w:val="left"/>
+      <w:pPr>
+        <w:ind w:left="1440" w:hanging="360"/>
+      </w:pPr>
+      <w:rPr>
+        <w:rFonts w:ascii="Courier New" w:hAnsi="Courier New" w:cs="Courier New" w:hint="default"/>
+      </w:rPr>
+    </w:lvl>
+    <w:lvl w:ilvl="2" w:tplc="1C090005" w:tentative="1">
+      <w:start w:val="1"/>
+      <w:numFmt w:val="bullet"/>
+      <w:lvlText w:val=""/>
+      <w:lvlJc w:val="left"/>
+      <w:pPr>
+        <w:ind w:left="2160" w:hanging="360"/>
+      </w:pPr>
+      <w:rPr>
+        <w:rFonts w:ascii="Wingdings" w:hAnsi="Wingdings" w:hint="default"/>
+      </w:rPr>
+    </w:lvl>
+    <w:lvl w:ilvl="3" w:tplc="1C090001" w:tentative="1">
+      <w:start w:val="1"/>
+      <w:numFmt w:val="bullet"/>
+      <w:lvlText w:val=""/>
+      <w:lvlJc w:val="left"/>
+      <w:pPr>
+        <w:ind w:left="2880" w:hanging="360"/>
+      </w:pPr>
+      <w:rPr>
+        <w:rFonts w:ascii="Symbol" w:hAnsi="Symbol" w:hint="default"/>
+      </w:rPr>
+    </w:lvl>
+    <w:lvl w:ilvl="4" w:tplc="1C090003" w:tentative="1">
+      <w:start w:val="1"/>
+      <w:numFmt w:val="bullet"/>
+      <w:lvlText w:val="o"/>
+      <w:lvlJc w:val="left"/>
+      <w:pPr>
+        <w:ind w:left="3600" w:hanging="360"/>
+      </w:pPr>
+      <w:rPr>
+        <w:rFonts w:ascii="Courier New" w:hAnsi="Courier New" w:cs="Courier New" w:hint="default"/>
+      </w:rPr>
+    </w:lvl>
+    <w:lvl w:ilvl="5" w:tplc="1C090005" w:tentative="1">
+      <w:start w:val="1"/>
+      <w:numFmt w:val="bullet"/>
+      <w:lvlText w:val=""/>
+      <w:lvlJc w:val="left"/>
+      <w:pPr>
+        <w:ind w:left="4320" w:hanging="360"/>
+      </w:pPr>
+      <w:rPr>
+        <w:rFonts w:ascii="Wingdings" w:hAnsi="Wingdings" w:hint="default"/>
+      </w:rPr>
+    </w:lvl>
+    <w:lvl w:ilvl="6" w:tplc="1C090001" w:tentative="1">
+      <w:start w:val="1"/>
+      <w:numFmt w:val="bullet"/>
+      <w:lvlText w:val=""/>
+      <w:lvlJc w:val="left"/>
+      <w:pPr>
+        <w:ind w:left="5040" w:hanging="360"/>
+      </w:pPr>
+      <w:rPr>
+        <w:rFonts w:ascii="Symbol" w:hAnsi="Symbol" w:hint="default"/>
+      </w:rPr>
+    </w:lvl>
+    <w:lvl w:ilvl="7" w:tplc="1C090003" w:tentative="1">
+      <w:start w:val="1"/>
+      <w:numFmt w:val="bullet"/>
+      <w:lvlText w:val="o"/>
+      <w:lvlJc w:val="left"/>
+      <w:pPr>
+        <w:ind w:left="5760" w:hanging="360"/>
+      </w:pPr>
+      <w:rPr>
+        <w:rFonts w:ascii="Courier New" w:hAnsi="Courier New" w:cs="Courier New" w:hint="default"/>
+      </w:rPr>
+    </w:lvl>
+    <w:lvl w:ilvl="8" w:tplc="1C090005" w:tentative="1">
+      <w:start w:val="1"/>
+      <w:numFmt w:val="bullet"/>
+      <w:lvlText w:val=""/>
+      <w:lvlJc w:val="left"/>
+      <w:pPr>
+        <w:ind w:left="6480" w:hanging="360"/>
+      </w:pPr>
+      <w:rPr>
+        <w:rFonts w:ascii="Wingdings" w:hAnsi="Wingdings" w:hint="default"/>
+      </w:rPr>
+    </w:lvl>
+  </w:abstractNum>
+  <w:abstractNum w:abstractNumId="6" w15:restartNumberingAfterBreak="0">
     <w:nsid w:val="46061FBD"/>
     <w:multiLevelType w:val="hybridMultilevel"/>
     <w:tmpl w:val="9DFEA306"/>
@@ -1571,7 +3025,120 @@
       </w:rPr>
     </w:lvl>
   </w:abstractNum>
-  <w:abstractNum w:abstractNumId="2" w15:restartNumberingAfterBreak="0">
+  <w:abstractNum w:abstractNumId="7" w15:restartNumberingAfterBreak="0">
+    <w:nsid w:val="650B367D"/>
+    <w:multiLevelType w:val="hybridMultilevel"/>
+    <w:tmpl w:val="1A7A3A00"/>
+    <w:lvl w:ilvl="0" w:tplc="1C090003">
+      <w:start w:val="1"/>
+      <w:numFmt w:val="bullet"/>
+      <w:lvlText w:val="o"/>
+      <w:lvlJc w:val="left"/>
+      <w:pPr>
+        <w:ind w:left="720" w:hanging="360"/>
+      </w:pPr>
+      <w:rPr>
+        <w:rFonts w:ascii="Courier New" w:hAnsi="Courier New" w:cs="Courier New" w:hint="default"/>
+      </w:rPr>
+    </w:lvl>
+    <w:lvl w:ilvl="1" w:tplc="1C090003" w:tentative="1">
+      <w:start w:val="1"/>
+      <w:numFmt w:val="bullet"/>
+      <w:lvlText w:val="o"/>
+      <w:lvlJc w:val="left"/>
+      <w:pPr>
+        <w:ind w:left="1440" w:hanging="360"/>
+      </w:pPr>
+      <w:rPr>
+        <w:rFonts w:ascii="Courier New" w:hAnsi="Courier New" w:cs="Courier New" w:hint="default"/>
+      </w:rPr>
+    </w:lvl>
+    <w:lvl w:ilvl="2" w:tplc="1C090005" w:tentative="1">
+      <w:start w:val="1"/>
+      <w:numFmt w:val="bullet"/>
+      <w:lvlText w:val=""/>
+      <w:lvlJc w:val="left"/>
+      <w:pPr>
+        <w:ind w:left="2160" w:hanging="360"/>
+      </w:pPr>
+      <w:rPr>
+        <w:rFonts w:ascii="Wingdings" w:hAnsi="Wingdings" w:hint="default"/>
+      </w:rPr>
+    </w:lvl>
+    <w:lvl w:ilvl="3" w:tplc="1C090001" w:tentative="1">
+      <w:start w:val="1"/>
+      <w:numFmt w:val="bullet"/>
+      <w:lvlText w:val=""/>
+      <w:lvlJc w:val="left"/>
+      <w:pPr>
+        <w:ind w:left="2880" w:hanging="360"/>
+      </w:pPr>
+      <w:rPr>
+        <w:rFonts w:ascii="Symbol" w:hAnsi="Symbol" w:hint="default"/>
+      </w:rPr>
+    </w:lvl>
+    <w:lvl w:ilvl="4" w:tplc="1C090003" w:tentative="1">
+      <w:start w:val="1"/>
+      <w:numFmt w:val="bullet"/>
+      <w:lvlText w:val="o"/>
+      <w:lvlJc w:val="left"/>
+      <w:pPr>
+        <w:ind w:left="3600" w:hanging="360"/>
+      </w:pPr>
+      <w:rPr>
+        <w:rFonts w:ascii="Courier New" w:hAnsi="Courier New" w:cs="Courier New" w:hint="default"/>
+      </w:rPr>
+    </w:lvl>
+    <w:lvl w:ilvl="5" w:tplc="1C090005" w:tentative="1">
+      <w:start w:val="1"/>
+      <w:numFmt w:val="bullet"/>
+      <w:lvlText w:val=""/>
+      <w:lvlJc w:val="left"/>
+      <w:pPr>
+        <w:ind w:left="4320" w:hanging="360"/>
+      </w:pPr>
+      <w:rPr>
+        <w:rFonts w:ascii="Wingdings" w:hAnsi="Wingdings" w:hint="default"/>
+      </w:rPr>
+    </w:lvl>
+    <w:lvl w:ilvl="6" w:tplc="1C090001" w:tentative="1">
+      <w:start w:val="1"/>
+      <w:numFmt w:val="bullet"/>
+      <w:lvlText w:val=""/>
+      <w:lvlJc w:val="left"/>
+      <w:pPr>
+        <w:ind w:left="5040" w:hanging="360"/>
+      </w:pPr>
+      <w:rPr>
+        <w:rFonts w:ascii="Symbol" w:hAnsi="Symbol" w:hint="default"/>
+      </w:rPr>
+    </w:lvl>
+    <w:lvl w:ilvl="7" w:tplc="1C090003" w:tentative="1">
+      <w:start w:val="1"/>
+      <w:numFmt w:val="bullet"/>
+      <w:lvlText w:val="o"/>
+      <w:lvlJc w:val="left"/>
+      <w:pPr>
+        <w:ind w:left="5760" w:hanging="360"/>
+      </w:pPr>
+      <w:rPr>
+        <w:rFonts w:ascii="Courier New" w:hAnsi="Courier New" w:cs="Courier New" w:hint="default"/>
+      </w:rPr>
+    </w:lvl>
+    <w:lvl w:ilvl="8" w:tplc="1C090005" w:tentative="1">
+      <w:start w:val="1"/>
+      <w:numFmt w:val="bullet"/>
+      <w:lvlText w:val=""/>
+      <w:lvlJc w:val="left"/>
+      <w:pPr>
+        <w:ind w:left="6480" w:hanging="360"/>
+      </w:pPr>
+      <w:rPr>
+        <w:rFonts w:ascii="Wingdings" w:hAnsi="Wingdings" w:hint="default"/>
+      </w:rPr>
+    </w:lvl>
+  </w:abstractNum>
+  <w:abstractNum w:abstractNumId="8" w15:restartNumberingAfterBreak="0">
     <w:nsid w:val="6D580DA5"/>
     <w:multiLevelType w:val="hybridMultilevel"/>
     <w:tmpl w:val="63AC13C8"/>
@@ -1684,7 +3251,7 @@
       </w:rPr>
     </w:lvl>
   </w:abstractNum>
-  <w:abstractNum w:abstractNumId="3" w15:restartNumberingAfterBreak="0">
+  <w:abstractNum w:abstractNumId="9" w15:restartNumberingAfterBreak="0">
     <w:nsid w:val="6D952E44"/>
     <w:multiLevelType w:val="hybridMultilevel"/>
     <w:tmpl w:val="3D4AB7E0"/>
@@ -1797,17 +3364,383 @@
       </w:rPr>
     </w:lvl>
   </w:abstractNum>
+  <w:abstractNum w:abstractNumId="10" w15:restartNumberingAfterBreak="0">
+    <w:nsid w:val="6F612A4B"/>
+    <w:multiLevelType w:val="hybridMultilevel"/>
+    <w:tmpl w:val="96DAD8A6"/>
+    <w:lvl w:ilvl="0" w:tplc="1C090003">
+      <w:start w:val="1"/>
+      <w:numFmt w:val="bullet"/>
+      <w:lvlText w:val="o"/>
+      <w:lvlJc w:val="left"/>
+      <w:pPr>
+        <w:ind w:left="720" w:hanging="360"/>
+      </w:pPr>
+      <w:rPr>
+        <w:rFonts w:ascii="Courier New" w:hAnsi="Courier New" w:cs="Courier New" w:hint="default"/>
+      </w:rPr>
+    </w:lvl>
+    <w:lvl w:ilvl="1" w:tplc="1C090003" w:tentative="1">
+      <w:start w:val="1"/>
+      <w:numFmt w:val="bullet"/>
+      <w:lvlText w:val="o"/>
+      <w:lvlJc w:val="left"/>
+      <w:pPr>
+        <w:ind w:left="1440" w:hanging="360"/>
+      </w:pPr>
+      <w:rPr>
+        <w:rFonts w:ascii="Courier New" w:hAnsi="Courier New" w:cs="Courier New" w:hint="default"/>
+      </w:rPr>
+    </w:lvl>
+    <w:lvl w:ilvl="2" w:tplc="1C090005" w:tentative="1">
+      <w:start w:val="1"/>
+      <w:numFmt w:val="bullet"/>
+      <w:lvlText w:val=""/>
+      <w:lvlJc w:val="left"/>
+      <w:pPr>
+        <w:ind w:left="2160" w:hanging="360"/>
+      </w:pPr>
+      <w:rPr>
+        <w:rFonts w:ascii="Wingdings" w:hAnsi="Wingdings" w:hint="default"/>
+      </w:rPr>
+    </w:lvl>
+    <w:lvl w:ilvl="3" w:tplc="1C090001" w:tentative="1">
+      <w:start w:val="1"/>
+      <w:numFmt w:val="bullet"/>
+      <w:lvlText w:val=""/>
+      <w:lvlJc w:val="left"/>
+      <w:pPr>
+        <w:ind w:left="2880" w:hanging="360"/>
+      </w:pPr>
+      <w:rPr>
+        <w:rFonts w:ascii="Symbol" w:hAnsi="Symbol" w:hint="default"/>
+      </w:rPr>
+    </w:lvl>
+    <w:lvl w:ilvl="4" w:tplc="1C090003" w:tentative="1">
+      <w:start w:val="1"/>
+      <w:numFmt w:val="bullet"/>
+      <w:lvlText w:val="o"/>
+      <w:lvlJc w:val="left"/>
+      <w:pPr>
+        <w:ind w:left="3600" w:hanging="360"/>
+      </w:pPr>
+      <w:rPr>
+        <w:rFonts w:ascii="Courier New" w:hAnsi="Courier New" w:cs="Courier New" w:hint="default"/>
+      </w:rPr>
+    </w:lvl>
+    <w:lvl w:ilvl="5" w:tplc="1C090005" w:tentative="1">
+      <w:start w:val="1"/>
+      <w:numFmt w:val="bullet"/>
+      <w:lvlText w:val=""/>
+      <w:lvlJc w:val="left"/>
+      <w:pPr>
+        <w:ind w:left="4320" w:hanging="360"/>
+      </w:pPr>
+      <w:rPr>
+        <w:rFonts w:ascii="Wingdings" w:hAnsi="Wingdings" w:hint="default"/>
+      </w:rPr>
+    </w:lvl>
+    <w:lvl w:ilvl="6" w:tplc="1C090001" w:tentative="1">
+      <w:start w:val="1"/>
+      <w:numFmt w:val="bullet"/>
+      <w:lvlText w:val=""/>
+      <w:lvlJc w:val="left"/>
+      <w:pPr>
+        <w:ind w:left="5040" w:hanging="360"/>
+      </w:pPr>
+      <w:rPr>
+        <w:rFonts w:ascii="Symbol" w:hAnsi="Symbol" w:hint="default"/>
+      </w:rPr>
+    </w:lvl>
+    <w:lvl w:ilvl="7" w:tplc="1C090003" w:tentative="1">
+      <w:start w:val="1"/>
+      <w:numFmt w:val="bullet"/>
+      <w:lvlText w:val="o"/>
+      <w:lvlJc w:val="left"/>
+      <w:pPr>
+        <w:ind w:left="5760" w:hanging="360"/>
+      </w:pPr>
+      <w:rPr>
+        <w:rFonts w:ascii="Courier New" w:hAnsi="Courier New" w:cs="Courier New" w:hint="default"/>
+      </w:rPr>
+    </w:lvl>
+    <w:lvl w:ilvl="8" w:tplc="1C090005" w:tentative="1">
+      <w:start w:val="1"/>
+      <w:numFmt w:val="bullet"/>
+      <w:lvlText w:val=""/>
+      <w:lvlJc w:val="left"/>
+      <w:pPr>
+        <w:ind w:left="6480" w:hanging="360"/>
+      </w:pPr>
+      <w:rPr>
+        <w:rFonts w:ascii="Wingdings" w:hAnsi="Wingdings" w:hint="default"/>
+      </w:rPr>
+    </w:lvl>
+  </w:abstractNum>
+  <w:abstractNum w:abstractNumId="11" w15:restartNumberingAfterBreak="0">
+    <w:nsid w:val="70A65CCD"/>
+    <w:multiLevelType w:val="hybridMultilevel"/>
+    <w:tmpl w:val="FF7A9A44"/>
+    <w:lvl w:ilvl="0" w:tplc="1C090003">
+      <w:start w:val="1"/>
+      <w:numFmt w:val="bullet"/>
+      <w:lvlText w:val="o"/>
+      <w:lvlJc w:val="left"/>
+      <w:pPr>
+        <w:ind w:left="720" w:hanging="360"/>
+      </w:pPr>
+      <w:rPr>
+        <w:rFonts w:ascii="Courier New" w:hAnsi="Courier New" w:cs="Courier New" w:hint="default"/>
+      </w:rPr>
+    </w:lvl>
+    <w:lvl w:ilvl="1" w:tplc="1C090003" w:tentative="1">
+      <w:start w:val="1"/>
+      <w:numFmt w:val="bullet"/>
+      <w:lvlText w:val="o"/>
+      <w:lvlJc w:val="left"/>
+      <w:pPr>
+        <w:ind w:left="1440" w:hanging="360"/>
+      </w:pPr>
+      <w:rPr>
+        <w:rFonts w:ascii="Courier New" w:hAnsi="Courier New" w:cs="Courier New" w:hint="default"/>
+      </w:rPr>
+    </w:lvl>
+    <w:lvl w:ilvl="2" w:tplc="1C090005" w:tentative="1">
+      <w:start w:val="1"/>
+      <w:numFmt w:val="bullet"/>
+      <w:lvlText w:val=""/>
+      <w:lvlJc w:val="left"/>
+      <w:pPr>
+        <w:ind w:left="2160" w:hanging="360"/>
+      </w:pPr>
+      <w:rPr>
+        <w:rFonts w:ascii="Wingdings" w:hAnsi="Wingdings" w:hint="default"/>
+      </w:rPr>
+    </w:lvl>
+    <w:lvl w:ilvl="3" w:tplc="1C090001" w:tentative="1">
+      <w:start w:val="1"/>
+      <w:numFmt w:val="bullet"/>
+      <w:lvlText w:val=""/>
+      <w:lvlJc w:val="left"/>
+      <w:pPr>
+        <w:ind w:left="2880" w:hanging="360"/>
+      </w:pPr>
+      <w:rPr>
+        <w:rFonts w:ascii="Symbol" w:hAnsi="Symbol" w:hint="default"/>
+      </w:rPr>
+    </w:lvl>
+    <w:lvl w:ilvl="4" w:tplc="1C090003" w:tentative="1">
+      <w:start w:val="1"/>
+      <w:numFmt w:val="bullet"/>
+      <w:lvlText w:val="o"/>
+      <w:lvlJc w:val="left"/>
+      <w:pPr>
+        <w:ind w:left="3600" w:hanging="360"/>
+      </w:pPr>
+      <w:rPr>
+        <w:rFonts w:ascii="Courier New" w:hAnsi="Courier New" w:cs="Courier New" w:hint="default"/>
+      </w:rPr>
+    </w:lvl>
+    <w:lvl w:ilvl="5" w:tplc="1C090005" w:tentative="1">
+      <w:start w:val="1"/>
+      <w:numFmt w:val="bullet"/>
+      <w:lvlText w:val=""/>
+      <w:lvlJc w:val="left"/>
+      <w:pPr>
+        <w:ind w:left="4320" w:hanging="360"/>
+      </w:pPr>
+      <w:rPr>
+        <w:rFonts w:ascii="Wingdings" w:hAnsi="Wingdings" w:hint="default"/>
+      </w:rPr>
+    </w:lvl>
+    <w:lvl w:ilvl="6" w:tplc="1C090001" w:tentative="1">
+      <w:start w:val="1"/>
+      <w:numFmt w:val="bullet"/>
+      <w:lvlText w:val=""/>
+      <w:lvlJc w:val="left"/>
+      <w:pPr>
+        <w:ind w:left="5040" w:hanging="360"/>
+      </w:pPr>
+      <w:rPr>
+        <w:rFonts w:ascii="Symbol" w:hAnsi="Symbol" w:hint="default"/>
+      </w:rPr>
+    </w:lvl>
+    <w:lvl w:ilvl="7" w:tplc="1C090003" w:tentative="1">
+      <w:start w:val="1"/>
+      <w:numFmt w:val="bullet"/>
+      <w:lvlText w:val="o"/>
+      <w:lvlJc w:val="left"/>
+      <w:pPr>
+        <w:ind w:left="5760" w:hanging="360"/>
+      </w:pPr>
+      <w:rPr>
+        <w:rFonts w:ascii="Courier New" w:hAnsi="Courier New" w:cs="Courier New" w:hint="default"/>
+      </w:rPr>
+    </w:lvl>
+    <w:lvl w:ilvl="8" w:tplc="1C090005" w:tentative="1">
+      <w:start w:val="1"/>
+      <w:numFmt w:val="bullet"/>
+      <w:lvlText w:val=""/>
+      <w:lvlJc w:val="left"/>
+      <w:pPr>
+        <w:ind w:left="6480" w:hanging="360"/>
+      </w:pPr>
+      <w:rPr>
+        <w:rFonts w:ascii="Wingdings" w:hAnsi="Wingdings" w:hint="default"/>
+      </w:rPr>
+    </w:lvl>
+  </w:abstractNum>
+  <w:abstractNum w:abstractNumId="12" w15:restartNumberingAfterBreak="0">
+    <w:nsid w:val="7F5E18C5"/>
+    <w:multiLevelType w:val="hybridMultilevel"/>
+    <w:tmpl w:val="EB862AAA"/>
+    <w:lvl w:ilvl="0" w:tplc="1C090003">
+      <w:start w:val="1"/>
+      <w:numFmt w:val="bullet"/>
+      <w:lvlText w:val="o"/>
+      <w:lvlJc w:val="left"/>
+      <w:pPr>
+        <w:ind w:left="720" w:hanging="360"/>
+      </w:pPr>
+      <w:rPr>
+        <w:rFonts w:ascii="Courier New" w:hAnsi="Courier New" w:cs="Courier New" w:hint="default"/>
+      </w:rPr>
+    </w:lvl>
+    <w:lvl w:ilvl="1" w:tplc="1C090003" w:tentative="1">
+      <w:start w:val="1"/>
+      <w:numFmt w:val="bullet"/>
+      <w:lvlText w:val="o"/>
+      <w:lvlJc w:val="left"/>
+      <w:pPr>
+        <w:ind w:left="1440" w:hanging="360"/>
+      </w:pPr>
+      <w:rPr>
+        <w:rFonts w:ascii="Courier New" w:hAnsi="Courier New" w:cs="Courier New" w:hint="default"/>
+      </w:rPr>
+    </w:lvl>
+    <w:lvl w:ilvl="2" w:tplc="1C090005" w:tentative="1">
+      <w:start w:val="1"/>
+      <w:numFmt w:val="bullet"/>
+      <w:lvlText w:val=""/>
+      <w:lvlJc w:val="left"/>
+      <w:pPr>
+        <w:ind w:left="2160" w:hanging="360"/>
+      </w:pPr>
+      <w:rPr>
+        <w:rFonts w:ascii="Wingdings" w:hAnsi="Wingdings" w:hint="default"/>
+      </w:rPr>
+    </w:lvl>
+    <w:lvl w:ilvl="3" w:tplc="1C090001" w:tentative="1">
+      <w:start w:val="1"/>
+      <w:numFmt w:val="bullet"/>
+      <w:lvlText w:val=""/>
+      <w:lvlJc w:val="left"/>
+      <w:pPr>
+        <w:ind w:left="2880" w:hanging="360"/>
+      </w:pPr>
+      <w:rPr>
+        <w:rFonts w:ascii="Symbol" w:hAnsi="Symbol" w:hint="default"/>
+      </w:rPr>
+    </w:lvl>
+    <w:lvl w:ilvl="4" w:tplc="1C090003" w:tentative="1">
+      <w:start w:val="1"/>
+      <w:numFmt w:val="bullet"/>
+      <w:lvlText w:val="o"/>
+      <w:lvlJc w:val="left"/>
+      <w:pPr>
+        <w:ind w:left="3600" w:hanging="360"/>
+      </w:pPr>
+      <w:rPr>
+        <w:rFonts w:ascii="Courier New" w:hAnsi="Courier New" w:cs="Courier New" w:hint="default"/>
+      </w:rPr>
+    </w:lvl>
+    <w:lvl w:ilvl="5" w:tplc="1C090005" w:tentative="1">
+      <w:start w:val="1"/>
+      <w:numFmt w:val="bullet"/>
+      <w:lvlText w:val=""/>
+      <w:lvlJc w:val="left"/>
+      <w:pPr>
+        <w:ind w:left="4320" w:hanging="360"/>
+      </w:pPr>
+      <w:rPr>
+        <w:rFonts w:ascii="Wingdings" w:hAnsi="Wingdings" w:hint="default"/>
+      </w:rPr>
+    </w:lvl>
+    <w:lvl w:ilvl="6" w:tplc="1C090001" w:tentative="1">
+      <w:start w:val="1"/>
+      <w:numFmt w:val="bullet"/>
+      <w:lvlText w:val=""/>
+      <w:lvlJc w:val="left"/>
+      <w:pPr>
+        <w:ind w:left="5040" w:hanging="360"/>
+      </w:pPr>
+      <w:rPr>
+        <w:rFonts w:ascii="Symbol" w:hAnsi="Symbol" w:hint="default"/>
+      </w:rPr>
+    </w:lvl>
+    <w:lvl w:ilvl="7" w:tplc="1C090003" w:tentative="1">
+      <w:start w:val="1"/>
+      <w:numFmt w:val="bullet"/>
+      <w:lvlText w:val="o"/>
+      <w:lvlJc w:val="left"/>
+      <w:pPr>
+        <w:ind w:left="5760" w:hanging="360"/>
+      </w:pPr>
+      <w:rPr>
+        <w:rFonts w:ascii="Courier New" w:hAnsi="Courier New" w:cs="Courier New" w:hint="default"/>
+      </w:rPr>
+    </w:lvl>
+    <w:lvl w:ilvl="8" w:tplc="1C090005" w:tentative="1">
+      <w:start w:val="1"/>
+      <w:numFmt w:val="bullet"/>
+      <w:lvlText w:val=""/>
+      <w:lvlJc w:val="left"/>
+      <w:pPr>
+        <w:ind w:left="6480" w:hanging="360"/>
+      </w:pPr>
+      <w:rPr>
+        <w:rFonts w:ascii="Wingdings" w:hAnsi="Wingdings" w:hint="default"/>
+      </w:rPr>
+    </w:lvl>
+  </w:abstractNum>
   <w:num w:numId="1" w16cid:durableId="1563716475">
+    <w:abstractNumId w:val="8"/>
+  </w:num>
+  <w:num w:numId="2" w16cid:durableId="2122265226">
+    <w:abstractNumId w:val="9"/>
+  </w:num>
+  <w:num w:numId="3" w16cid:durableId="1293171561">
+    <w:abstractNumId w:val="1"/>
+  </w:num>
+  <w:num w:numId="4" w16cid:durableId="2012637986">
+    <w:abstractNumId w:val="6"/>
+  </w:num>
+  <w:num w:numId="5" w16cid:durableId="371459598">
     <w:abstractNumId w:val="2"/>
   </w:num>
-  <w:num w:numId="2" w16cid:durableId="2122265226">
+  <w:num w:numId="6" w16cid:durableId="2039308320">
+    <w:abstractNumId w:val="7"/>
+  </w:num>
+  <w:num w:numId="7" w16cid:durableId="2137943790">
+    <w:abstractNumId w:val="11"/>
+  </w:num>
+  <w:num w:numId="8" w16cid:durableId="1451436018">
+    <w:abstractNumId w:val="4"/>
+  </w:num>
+  <w:num w:numId="9" w16cid:durableId="1220045932">
+    <w:abstractNumId w:val="5"/>
+  </w:num>
+  <w:num w:numId="10" w16cid:durableId="2108771306">
+    <w:abstractNumId w:val="0"/>
+  </w:num>
+  <w:num w:numId="11" w16cid:durableId="1844932588">
+    <w:abstractNumId w:val="12"/>
+  </w:num>
+  <w:num w:numId="12" w16cid:durableId="990141166">
     <w:abstractNumId w:val="3"/>
   </w:num>
-  <w:num w:numId="3" w16cid:durableId="1293171561">
-    <w:abstractNumId w:val="0"/>
-  </w:num>
-  <w:num w:numId="4" w16cid:durableId="2012637986">
-    <w:abstractNumId w:val="1"/>
+  <w:num w:numId="13" w16cid:durableId="750543464">
+    <w:abstractNumId w:val="10"/>
   </w:num>
 </w:numbering>
 </file>
@@ -2207,9 +4140,58 @@
     <w:name w:val="Normal"/>
     <w:qFormat/>
   </w:style>
+  <w:style w:type="paragraph" w:styleId="Heading2">
+    <w:name w:val="heading 2"/>
+    <w:basedOn w:val="Normal"/>
+    <w:next w:val="Normal"/>
+    <w:link w:val="Heading2Char"/>
+    <w:uiPriority w:val="9"/>
+    <w:unhideWhenUsed/>
+    <w:qFormat/>
+    <w:rsid w:val="006E1FC5"/>
+    <w:pPr>
+      <w:keepNext/>
+      <w:keepLines/>
+      <w:spacing w:before="160" w:after="80" w:line="278" w:lineRule="auto"/>
+      <w:outlineLvl w:val="1"/>
+    </w:pPr>
+    <w:rPr>
+      <w:rFonts w:asciiTheme="majorHAnsi" w:eastAsiaTheme="majorEastAsia" w:hAnsiTheme="majorHAnsi" w:cstheme="majorBidi"/>
+      <w:color w:val="767171" w:themeColor="background2" w:themeShade="80"/>
+      <w:kern w:val="2"/>
+      <w:sz w:val="32"/>
+      <w:szCs w:val="32"/>
+      <w14:ligatures w14:val="standardContextual"/>
+    </w:rPr>
+  </w:style>
+  <w:style w:type="paragraph" w:styleId="Heading3">
+    <w:name w:val="heading 3"/>
+    <w:basedOn w:val="Normal"/>
+    <w:next w:val="Normal"/>
+    <w:link w:val="Heading3Char"/>
+    <w:uiPriority w:val="9"/>
+    <w:unhideWhenUsed/>
+    <w:qFormat/>
+    <w:rsid w:val="006E1FC5"/>
+    <w:pPr>
+      <w:keepNext/>
+      <w:keepLines/>
+      <w:spacing w:before="160" w:after="80" w:line="278" w:lineRule="auto"/>
+      <w:outlineLvl w:val="2"/>
+    </w:pPr>
+    <w:rPr>
+      <w:rFonts w:eastAsiaTheme="majorEastAsia" w:cstheme="majorBidi"/>
+      <w:color w:val="767171" w:themeColor="background2" w:themeShade="80"/>
+      <w:kern w:val="2"/>
+      <w:sz w:val="28"/>
+      <w:szCs w:val="28"/>
+      <w14:ligatures w14:val="standardContextual"/>
+    </w:rPr>
+  </w:style>
   <w:style w:type="character" w:default="1" w:styleId="DefaultParagraphFont">
     <w:name w:val="Default Paragraph Font"/>
     <w:uiPriority w:val="1"/>
+    <w:semiHidden/>
     <w:unhideWhenUsed/>
   </w:style>
   <w:style w:type="table" w:default="1" w:styleId="TableNormal">
@@ -2243,6 +4225,36 @@
       <w:ind w:left="720"/>
       <w:contextualSpacing/>
     </w:pPr>
+  </w:style>
+  <w:style w:type="character" w:customStyle="1" w:styleId="Heading2Char">
+    <w:name w:val="Heading 2 Char"/>
+    <w:basedOn w:val="DefaultParagraphFont"/>
+    <w:link w:val="Heading2"/>
+    <w:uiPriority w:val="9"/>
+    <w:rsid w:val="006E1FC5"/>
+    <w:rPr>
+      <w:rFonts w:asciiTheme="majorHAnsi" w:eastAsiaTheme="majorEastAsia" w:hAnsiTheme="majorHAnsi" w:cstheme="majorBidi"/>
+      <w:color w:val="767171" w:themeColor="background2" w:themeShade="80"/>
+      <w:kern w:val="2"/>
+      <w:sz w:val="32"/>
+      <w:szCs w:val="32"/>
+      <w14:ligatures w14:val="standardContextual"/>
+    </w:rPr>
+  </w:style>
+  <w:style w:type="character" w:customStyle="1" w:styleId="Heading3Char">
+    <w:name w:val="Heading 3 Char"/>
+    <w:basedOn w:val="DefaultParagraphFont"/>
+    <w:link w:val="Heading3"/>
+    <w:uiPriority w:val="9"/>
+    <w:rsid w:val="006E1FC5"/>
+    <w:rPr>
+      <w:rFonts w:eastAsiaTheme="majorEastAsia" w:cstheme="majorBidi"/>
+      <w:color w:val="767171" w:themeColor="background2" w:themeShade="80"/>
+      <w:kern w:val="2"/>
+      <w:sz w:val="28"/>
+      <w:szCs w:val="28"/>
+      <w14:ligatures w14:val="standardContextual"/>
+    </w:rPr>
   </w:style>
 </w:styles>
 </file>
@@ -2560,4 +4572,61 @@
   <we:bindings/>
   <we:snapshot xmlns:r="http://schemas.openxmlformats.org/officeDocument/2006/relationships"/>
 </we:webextension>
+</file>
+
+<file path=customXml/item1.xml><?xml version="1.0" encoding="utf-8"?>
+<b:Sources xmlns:b="http://schemas.openxmlformats.org/officeDocument/2006/bibliography" xmlns="http://schemas.openxmlformats.org/officeDocument/2006/bibliography" SelectedStyle="\APASixthEditionOfficeOnline.xsl" StyleName="APA" Version="6">
+  <b:Source>
+    <b:Tag>Uma24</b:Tag>
+    <b:SourceType>InternetSite</b:SourceType>
+    <b:Guid>{7DF43005-A7E3-4863-B5C0-9E338EBAE167}</b:Guid>
+    <b:Author>
+      <b:Author>
+        <b:NameList>
+          <b:Person>
+            <b:Last>Bashir</b:Last>
+            <b:First>Umair</b:First>
+          </b:Person>
+        </b:NameList>
+      </b:Author>
+    </b:Author>
+    <b:Title>Attitudes towards food in South Africa as of June 2024</b:Title>
+    <b:InternetSiteTitle>Statista</b:InternetSiteTitle>
+    <b:Year>2024</b:Year>
+    <b:Month>August</b:Month>
+    <b:Day>5</b:Day>
+    <b:URL>https://www.statista.com/forecasts/1266353/attitudes-towards-food-in-south-africa</b:URL>
+    <b:RefOrder>1</b:RefOrder>
+  </b:Source>
+  <b:Source>
+    <b:Tag>Sar24</b:Tag>
+    <b:SourceType>InternetSite</b:SourceType>
+    <b:Guid>{597D60C7-4154-41B4-90B3-53413E816014}</b:Guid>
+    <b:Author>
+      <b:Author>
+        <b:NameList>
+          <b:Person>
+            <b:Last>Lumley</b:Last>
+            <b:First>Sarah</b:First>
+          </b:Person>
+        </b:NameList>
+      </b:Author>
+    </b:Author>
+    <b:Title>Indecisive Brits spend 37 hours a year trying to choose what meals to eat, study finds</b:Title>
+    <b:InternetSiteTitle>Wales Online</b:InternetSiteTitle>
+    <b:Year>2024</b:Year>
+    <b:Month>April</b:Month>
+    <b:Day>10</b:Day>
+    <b:URL>https://www.walesonline.co.uk/news/uk-news/food-mealtimes-indecision-dinner-choices-28968056</b:URL>
+    <b:RefOrder>2</b:RefOrder>
+  </b:Source>
+</b:Sources>
+</file>
+
+<file path=customXml/itemProps1.xml><?xml version="1.0" encoding="utf-8"?>
+<ds:datastoreItem xmlns:ds="http://schemas.openxmlformats.org/officeDocument/2006/customXml" ds:itemID="{67952FAD-9B70-495A-9B7B-B551F42B6C9A}">
+  <ds:schemaRefs>
+    <ds:schemaRef ds:uri="http://schemas.openxmlformats.org/officeDocument/2006/bibliography"/>
+  </ds:schemaRefs>
+</ds:datastoreItem>
 </file>
</xml_diff>